<commit_message>
adding work from over the weekend
</commit_message>
<xml_diff>
--- a/Milestone5/SprintPlanningDocumentwhitney.docx
+++ b/Milestone5/SprintPlanningDocumentwhitney.docx
@@ -114,12 +114,12 @@
           <w:sz w:val="22"/>
           <w:shd w:fill="auto" w:val="clear"/>
         </w:rPr>
-        <w:t xml:space="preserve">Sprint Number:1</w:t>
+        <w:t xml:space="preserve">Sprint Number:6</w:t>
         <w:tab/>
         <w:tab/>
         <w:tab/>
         <w:tab/>
-        <w:t xml:space="preserve">Dates for Sprint: 02/13/2017 </w:t>
+        <w:t xml:space="preserve">Dates for Sprint: 05/15/2017 </w:t>
       </w:r>
       <w:r>
         <w:rPr>
@@ -141,7 +141,7 @@
           <w:sz w:val="22"/>
           <w:shd w:fill="auto" w:val="clear"/>
         </w:rPr>
-        <w:t xml:space="preserve"> 02/27/2017</w:t>
+        <w:t xml:space="preserve"> 05/29/2017</w:t>
       </w:r>
     </w:p>
     <w:p>
@@ -219,7 +219,8 @@
         <w:gridCol w:w="660"/>
         <w:gridCol w:w="5775"/>
         <w:gridCol w:w="870"/>
-        <w:gridCol w:w="795"/>
+        <w:gridCol w:w="765"/>
+        <w:gridCol w:w="30"/>
         <w:gridCol w:w="1275"/>
       </w:tblGrid>
       <w:tr>
@@ -251,7 +252,6 @@
               <w:rPr>
                 <w:spacing w:val="0"/>
                 <w:position w:val="0"/>
-                <w:shd w:fill="auto" w:val="clear"/>
               </w:rPr>
             </w:pPr>
             <w:r>
@@ -291,7 +291,6 @@
               <w:rPr>
                 <w:spacing w:val="0"/>
                 <w:position w:val="0"/>
-                <w:shd w:fill="auto" w:val="clear"/>
               </w:rPr>
             </w:pPr>
             <w:r>
@@ -331,7 +330,6 @@
               <w:rPr>
                 <w:spacing w:val="0"/>
                 <w:position w:val="0"/>
-                <w:shd w:fill="auto" w:val="clear"/>
               </w:rPr>
             </w:pPr>
             <w:r>
@@ -371,7 +369,6 @@
               <w:rPr>
                 <w:spacing w:val="0"/>
                 <w:position w:val="0"/>
-                <w:shd w:fill="auto" w:val="clear"/>
               </w:rPr>
             </w:pPr>
             <w:r>
@@ -389,29 +386,28 @@
         </w:tc>
         <w:tc>
           <w:tcPr>
-            <w:tcW w:w="795" w:type="dxa"/>
-            <w:tcBorders>
-              <w:top w:val="single" w:color="000000" w:sz="8"/>
-              <w:left w:val="single" w:color="000000" w:sz="8"/>
-              <w:bottom w:val="single" w:color="000000" w:sz="8"/>
-              <w:right w:val="single" w:color="000000" w:sz="8"/>
-            </w:tcBorders>
-            <w:shd w:color="000000" w:fill="ffffff" w:val="clear"/>
-            <w:tcMar>
-              <w:left w:w="100" w:type="dxa"/>
-              <w:right w:w="100" w:type="dxa"/>
-            </w:tcMar>
-            <w:vAlign w:val="top"/>
-          </w:tcPr>
-          <w:p>
-            <w:pPr>
-              <w:spacing w:before="0" w:after="0" w:line="240"/>
-              <w:ind w:right="0" w:left="0" w:firstLine="0"/>
-              <w:jc w:val="left"/>
-              <w:rPr>
-                <w:spacing w:val="0"/>
-                <w:position w:val="0"/>
-                <w:shd w:fill="auto" w:val="clear"/>
+            <w:tcW w:w="765" w:type="dxa"/>
+            <w:tcBorders>
+              <w:top w:val="single" w:color="000000" w:sz="8"/>
+              <w:left w:val="single" w:color="000000" w:sz="8"/>
+              <w:bottom w:val="single" w:color="000000" w:sz="8"/>
+              <w:right w:val="single" w:color="000000" w:sz="8"/>
+            </w:tcBorders>
+            <w:shd w:color="000000" w:fill="ffffff" w:val="clear"/>
+            <w:tcMar>
+              <w:left w:w="100" w:type="dxa"/>
+              <w:right w:w="100" w:type="dxa"/>
+            </w:tcMar>
+            <w:vAlign w:val="top"/>
+          </w:tcPr>
+          <w:p>
+            <w:pPr>
+              <w:spacing w:before="0" w:after="0" w:line="240"/>
+              <w:ind w:right="0" w:left="0" w:firstLine="0"/>
+              <w:jc w:val="left"/>
+              <w:rPr>
+                <w:spacing w:val="0"/>
+                <w:position w:val="0"/>
               </w:rPr>
             </w:pPr>
             <w:r>
@@ -429,29 +425,29 @@
         </w:tc>
         <w:tc>
           <w:tcPr>
-            <w:tcW w:w="1275" w:type="dxa"/>
-            <w:tcBorders>
-              <w:top w:val="single" w:color="000000" w:sz="8"/>
-              <w:left w:val="single" w:color="000000" w:sz="8"/>
-              <w:bottom w:val="single" w:color="000000" w:sz="8"/>
-              <w:right w:val="single" w:color="000000" w:sz="8"/>
-            </w:tcBorders>
-            <w:shd w:color="000000" w:fill="ffffff" w:val="clear"/>
-            <w:tcMar>
-              <w:left w:w="100" w:type="dxa"/>
-              <w:right w:w="100" w:type="dxa"/>
-            </w:tcMar>
-            <w:vAlign w:val="top"/>
-          </w:tcPr>
-          <w:p>
-            <w:pPr>
-              <w:spacing w:before="0" w:after="0" w:line="240"/>
-              <w:ind w:right="0" w:left="0" w:firstLine="0"/>
-              <w:jc w:val="left"/>
-              <w:rPr>
-                <w:spacing w:val="0"/>
-                <w:position w:val="0"/>
-                <w:shd w:fill="auto" w:val="clear"/>
+            <w:tcW w:w="1305" w:type="dxa"/>
+            <w:gridSpan w:val="2"/>
+            <w:tcBorders>
+              <w:top w:val="single" w:color="000000" w:sz="8"/>
+              <w:left w:val="single" w:color="000000" w:sz="8"/>
+              <w:bottom w:val="single" w:color="000000" w:sz="8"/>
+              <w:right w:val="single" w:color="000000" w:sz="8"/>
+            </w:tcBorders>
+            <w:shd w:color="000000" w:fill="ffffff" w:val="clear"/>
+            <w:tcMar>
+              <w:left w:w="100" w:type="dxa"/>
+              <w:right w:w="100" w:type="dxa"/>
+            </w:tcMar>
+            <w:vAlign w:val="top"/>
+          </w:tcPr>
+          <w:p>
+            <w:pPr>
+              <w:spacing w:before="0" w:after="0" w:line="240"/>
+              <w:ind w:right="0" w:left="0" w:firstLine="0"/>
+              <w:jc w:val="left"/>
+              <w:rPr>
+                <w:spacing w:val="0"/>
+                <w:position w:val="0"/>
               </w:rPr>
             </w:pPr>
             <w:r>
@@ -498,19 +494,18 @@
                 <w:spacing w:val="0"/>
                 <w:position w:val="0"/>
                 <w:sz w:val="22"/>
-                <w:shd w:fill="auto" w:val="clear"/>
-              </w:rPr>
-            </w:pPr>
-            <w:r>
-              <w:rPr>
-                <w:rFonts w:ascii="Arial" w:hAnsi="Arial" w:cs="Arial" w:eastAsia="Arial"/>
-                <w:color w:val="000000"/>
-                <w:spacing w:val="0"/>
-                <w:position w:val="0"/>
-                <w:sz w:val="22"/>
-                <w:shd w:fill="auto" w:val="clear"/>
-              </w:rPr>
-              <w:t xml:space="preserve">83</w:t>
+              </w:rPr>
+            </w:pPr>
+            <w:r>
+              <w:rPr>
+                <w:rFonts w:ascii="Arial" w:hAnsi="Arial" w:cs="Arial" w:eastAsia="Arial"/>
+                <w:color w:val="000000"/>
+                <w:spacing w:val="0"/>
+                <w:position w:val="0"/>
+                <w:sz w:val="22"/>
+                <w:shd w:fill="auto" w:val="clear"/>
+              </w:rPr>
+              <w:t xml:space="preserve">209</w:t>
             </w:r>
           </w:p>
         </w:tc>
@@ -539,7 +534,6 @@
                 <w:spacing w:val="0"/>
                 <w:position w:val="0"/>
                 <w:sz w:val="22"/>
-                <w:shd w:fill="auto" w:val="clear"/>
               </w:rPr>
             </w:pPr>
             <w:r>
@@ -580,19 +574,18 @@
                 <w:spacing w:val="0"/>
                 <w:position w:val="0"/>
                 <w:sz w:val="22"/>
-                <w:shd w:fill="auto" w:val="clear"/>
-              </w:rPr>
-            </w:pPr>
-            <w:r>
-              <w:rPr>
-                <w:rFonts w:ascii="Arial" w:hAnsi="Arial" w:cs="Arial" w:eastAsia="Arial"/>
-                <w:color w:val="000000"/>
-                <w:spacing w:val="0"/>
-                <w:position w:val="0"/>
-                <w:sz w:val="22"/>
-                <w:shd w:fill="auto" w:val="clear"/>
-              </w:rPr>
-              <w:t xml:space="preserve">I want to be able to insert a funny picture on my wall</w:t>
+              </w:rPr>
+            </w:pPr>
+            <w:r>
+              <w:rPr>
+                <w:rFonts w:ascii="Arial" w:hAnsi="Arial" w:cs="Arial" w:eastAsia="Arial"/>
+                <w:color w:val="000000"/>
+                <w:spacing w:val="0"/>
+                <w:position w:val="0"/>
+                <w:sz w:val="22"/>
+                <w:shd w:fill="auto" w:val="clear"/>
+              </w:rPr>
+              <w:t xml:space="preserve">As a user, I want to be able to draw on  an uploaded picture with SignalR</w:t>
             </w:r>
           </w:p>
         </w:tc>
@@ -621,7 +614,6 @@
                 <w:spacing w:val="0"/>
                 <w:position w:val="0"/>
                 <w:sz w:val="22"/>
-                <w:shd w:fill="auto" w:val="clear"/>
               </w:rPr>
             </w:pPr>
             <w:r>
@@ -639,48 +631,48 @@
         </w:tc>
         <w:tc>
           <w:tcPr>
-            <w:tcW w:w="795" w:type="dxa"/>
-            <w:tcBorders>
-              <w:top w:val="single" w:color="000000" w:sz="8"/>
-              <w:left w:val="single" w:color="000000" w:sz="8"/>
-              <w:bottom w:val="single" w:color="000000" w:sz="8"/>
-              <w:right w:val="single" w:color="000000" w:sz="8"/>
-            </w:tcBorders>
-            <w:shd w:color="000000" w:fill="ffffff" w:val="clear"/>
-            <w:tcMar>
-              <w:left w:w="100" w:type="dxa"/>
-              <w:right w:w="100" w:type="dxa"/>
-            </w:tcMar>
-            <w:vAlign w:val="top"/>
-          </w:tcPr>
-          <w:p>
-            <w:pPr>
-              <w:spacing w:before="0" w:after="0" w:line="240"/>
-              <w:ind w:right="0" w:left="0" w:firstLine="0"/>
-              <w:jc w:val="left"/>
-              <w:rPr>
-                <w:spacing w:val="0"/>
-                <w:position w:val="0"/>
-                <w:sz w:val="22"/>
-                <w:shd w:fill="auto" w:val="clear"/>
-              </w:rPr>
-            </w:pPr>
-            <w:r>
-              <w:rPr>
-                <w:rFonts w:ascii="Arial" w:hAnsi="Arial" w:cs="Arial" w:eastAsia="Arial"/>
-                <w:color w:val="000000"/>
-                <w:spacing w:val="0"/>
-                <w:position w:val="0"/>
-                <w:sz w:val="22"/>
-                <w:shd w:fill="auto" w:val="clear"/>
-              </w:rPr>
-              <w:t xml:space="preserve">14</w:t>
-            </w:r>
-          </w:p>
-        </w:tc>
-        <w:tc>
-          <w:tcPr>
-            <w:tcW w:w="1275" w:type="dxa"/>
+            <w:tcW w:w="765" w:type="dxa"/>
+            <w:tcBorders>
+              <w:top w:val="single" w:color="000000" w:sz="8"/>
+              <w:left w:val="single" w:color="000000" w:sz="8"/>
+              <w:bottom w:val="single" w:color="000000" w:sz="8"/>
+              <w:right w:val="single" w:color="000000" w:sz="8"/>
+            </w:tcBorders>
+            <w:shd w:color="000000" w:fill="ffffff" w:val="clear"/>
+            <w:tcMar>
+              <w:left w:w="100" w:type="dxa"/>
+              <w:right w:w="100" w:type="dxa"/>
+            </w:tcMar>
+            <w:vAlign w:val="top"/>
+          </w:tcPr>
+          <w:p>
+            <w:pPr>
+              <w:spacing w:before="0" w:after="0" w:line="240"/>
+              <w:ind w:right="0" w:left="0" w:firstLine="0"/>
+              <w:jc w:val="left"/>
+              <w:rPr>
+                <w:spacing w:val="0"/>
+                <w:position w:val="0"/>
+                <w:sz w:val="22"/>
+              </w:rPr>
+            </w:pPr>
+            <w:r>
+              <w:rPr>
+                <w:rFonts w:ascii="Arial" w:hAnsi="Arial" w:cs="Arial" w:eastAsia="Arial"/>
+                <w:color w:val="000000"/>
+                <w:spacing w:val="0"/>
+                <w:position w:val="0"/>
+                <w:sz w:val="22"/>
+                <w:shd w:fill="auto" w:val="clear"/>
+              </w:rPr>
+              <w:t xml:space="preserve">15</w:t>
+            </w:r>
+          </w:p>
+        </w:tc>
+        <w:tc>
+          <w:tcPr>
+            <w:tcW w:w="1305" w:type="dxa"/>
+            <w:gridSpan w:val="2"/>
             <w:tcBorders>
               <w:top w:val="single" w:color="000000" w:sz="8"/>
               <w:left w:val="single" w:color="000000" w:sz="8"/>
@@ -741,19 +733,18 @@
                 <w:spacing w:val="0"/>
                 <w:position w:val="0"/>
                 <w:sz w:val="22"/>
-                <w:shd w:fill="auto" w:val="clear"/>
-              </w:rPr>
-            </w:pPr>
-            <w:r>
-              <w:rPr>
-                <w:rFonts w:ascii="Arial" w:hAnsi="Arial" w:cs="Arial" w:eastAsia="Arial"/>
-                <w:color w:val="000000"/>
-                <w:spacing w:val="0"/>
-                <w:position w:val="0"/>
-                <w:sz w:val="22"/>
-                <w:shd w:fill="auto" w:val="clear"/>
-              </w:rPr>
-              <w:t xml:space="preserve">84</w:t>
+              </w:rPr>
+            </w:pPr>
+            <w:r>
+              <w:rPr>
+                <w:rFonts w:ascii="Arial" w:hAnsi="Arial" w:cs="Arial" w:eastAsia="Arial"/>
+                <w:color w:val="000000"/>
+                <w:spacing w:val="0"/>
+                <w:position w:val="0"/>
+                <w:sz w:val="22"/>
+                <w:shd w:fill="auto" w:val="clear"/>
+              </w:rPr>
+              <w:t xml:space="preserve">208</w:t>
             </w:r>
           </w:p>
         </w:tc>
@@ -782,7 +773,6 @@
                 <w:spacing w:val="0"/>
                 <w:position w:val="0"/>
                 <w:sz w:val="22"/>
-                <w:shd w:fill="auto" w:val="clear"/>
               </w:rPr>
             </w:pPr>
             <w:r>
@@ -823,19 +813,18 @@
                 <w:spacing w:val="0"/>
                 <w:position w:val="0"/>
                 <w:sz w:val="22"/>
-                <w:shd w:fill="auto" w:val="clear"/>
-              </w:rPr>
-            </w:pPr>
-            <w:r>
-              <w:rPr>
-                <w:rFonts w:ascii="Arial" w:hAnsi="Arial" w:cs="Arial" w:eastAsia="Arial"/>
-                <w:color w:val="000000"/>
-                <w:spacing w:val="0"/>
-                <w:position w:val="0"/>
-                <w:sz w:val="22"/>
-                <w:shd w:fill="auto" w:val="clear"/>
-              </w:rPr>
-              <w:t xml:space="preserve">I want to be able to post a edited funny picture to the public</w:t>
+              </w:rPr>
+            </w:pPr>
+            <w:r>
+              <w:rPr>
+                <w:rFonts w:ascii="Arial" w:hAnsi="Arial" w:cs="Arial" w:eastAsia="Arial"/>
+                <w:color w:val="000000"/>
+                <w:spacing w:val="0"/>
+                <w:position w:val="0"/>
+                <w:sz w:val="22"/>
+                <w:shd w:fill="auto" w:val="clear"/>
+              </w:rPr>
+              <w:t xml:space="preserve">As a user, I would like to save the image I loaded onto the SignalR whiteboard</w:t>
             </w:r>
           </w:p>
         </w:tc>
@@ -864,7 +853,6 @@
                 <w:spacing w:val="0"/>
                 <w:position w:val="0"/>
                 <w:sz w:val="22"/>
-                <w:shd w:fill="auto" w:val="clear"/>
               </w:rPr>
             </w:pPr>
             <w:r>
@@ -882,48 +870,48 @@
         </w:tc>
         <w:tc>
           <w:tcPr>
-            <w:tcW w:w="795" w:type="dxa"/>
-            <w:tcBorders>
-              <w:top w:val="single" w:color="000000" w:sz="8"/>
-              <w:left w:val="single" w:color="000000" w:sz="8"/>
-              <w:bottom w:val="single" w:color="000000" w:sz="8"/>
-              <w:right w:val="single" w:color="000000" w:sz="8"/>
-            </w:tcBorders>
-            <w:shd w:color="000000" w:fill="ffffff" w:val="clear"/>
-            <w:tcMar>
-              <w:left w:w="100" w:type="dxa"/>
-              <w:right w:w="100" w:type="dxa"/>
-            </w:tcMar>
-            <w:vAlign w:val="top"/>
-          </w:tcPr>
-          <w:p>
-            <w:pPr>
-              <w:spacing w:before="0" w:after="0" w:line="240"/>
-              <w:ind w:right="0" w:left="0" w:firstLine="0"/>
-              <w:jc w:val="left"/>
-              <w:rPr>
-                <w:spacing w:val="0"/>
-                <w:position w:val="0"/>
-                <w:sz w:val="22"/>
-                <w:shd w:fill="auto" w:val="clear"/>
-              </w:rPr>
-            </w:pPr>
-            <w:r>
-              <w:rPr>
-                <w:rFonts w:ascii="Arial" w:hAnsi="Arial" w:cs="Arial" w:eastAsia="Arial"/>
-                <w:color w:val="000000"/>
-                <w:spacing w:val="0"/>
-                <w:position w:val="0"/>
-                <w:sz w:val="22"/>
-                <w:shd w:fill="auto" w:val="clear"/>
-              </w:rPr>
-              <w:t xml:space="preserve">15</w:t>
-            </w:r>
-          </w:p>
-        </w:tc>
-        <w:tc>
-          <w:tcPr>
-            <w:tcW w:w="1275" w:type="dxa"/>
+            <w:tcW w:w="765" w:type="dxa"/>
+            <w:tcBorders>
+              <w:top w:val="single" w:color="000000" w:sz="8"/>
+              <w:left w:val="single" w:color="000000" w:sz="8"/>
+              <w:bottom w:val="single" w:color="000000" w:sz="8"/>
+              <w:right w:val="single" w:color="000000" w:sz="8"/>
+            </w:tcBorders>
+            <w:shd w:color="000000" w:fill="ffffff" w:val="clear"/>
+            <w:tcMar>
+              <w:left w:w="100" w:type="dxa"/>
+              <w:right w:w="100" w:type="dxa"/>
+            </w:tcMar>
+            <w:vAlign w:val="top"/>
+          </w:tcPr>
+          <w:p>
+            <w:pPr>
+              <w:spacing w:before="0" w:after="0" w:line="240"/>
+              <w:ind w:right="0" w:left="0" w:firstLine="0"/>
+              <w:jc w:val="left"/>
+              <w:rPr>
+                <w:spacing w:val="0"/>
+                <w:position w:val="0"/>
+                <w:sz w:val="22"/>
+              </w:rPr>
+            </w:pPr>
+            <w:r>
+              <w:rPr>
+                <w:rFonts w:ascii="Arial" w:hAnsi="Arial" w:cs="Arial" w:eastAsia="Arial"/>
+                <w:color w:val="000000"/>
+                <w:spacing w:val="0"/>
+                <w:position w:val="0"/>
+                <w:sz w:val="22"/>
+                <w:shd w:fill="auto" w:val="clear"/>
+              </w:rPr>
+              <w:t xml:space="preserve">12</w:t>
+            </w:r>
+          </w:p>
+        </w:tc>
+        <w:tc>
+          <w:tcPr>
+            <w:tcW w:w="1305" w:type="dxa"/>
+            <w:gridSpan w:val="2"/>
             <w:tcBorders>
               <w:top w:val="single" w:color="000000" w:sz="8"/>
               <w:left w:val="single" w:color="000000" w:sz="8"/>
@@ -984,19 +972,18 @@
                 <w:spacing w:val="0"/>
                 <w:position w:val="0"/>
                 <w:sz w:val="22"/>
-                <w:shd w:fill="auto" w:val="clear"/>
-              </w:rPr>
-            </w:pPr>
-            <w:r>
-              <w:rPr>
-                <w:rFonts w:ascii="Arial" w:hAnsi="Arial" w:cs="Arial" w:eastAsia="Arial"/>
-                <w:color w:val="000000"/>
-                <w:spacing w:val="0"/>
-                <w:position w:val="0"/>
-                <w:sz w:val="22"/>
-                <w:shd w:fill="auto" w:val="clear"/>
-              </w:rPr>
-              <w:t xml:space="preserve">92</w:t>
+              </w:rPr>
+            </w:pPr>
+            <w:r>
+              <w:rPr>
+                <w:rFonts w:ascii="Arial" w:hAnsi="Arial" w:cs="Arial" w:eastAsia="Arial"/>
+                <w:color w:val="000000"/>
+                <w:spacing w:val="0"/>
+                <w:position w:val="0"/>
+                <w:sz w:val="22"/>
+                <w:shd w:fill="auto" w:val="clear"/>
+              </w:rPr>
+              <w:t xml:space="preserve">207</w:t>
             </w:r>
           </w:p>
         </w:tc>
@@ -1025,7 +1012,6 @@
                 <w:spacing w:val="0"/>
                 <w:position w:val="0"/>
                 <w:sz w:val="22"/>
-                <w:shd w:fill="auto" w:val="clear"/>
               </w:rPr>
             </w:pPr>
             <w:r>
@@ -1066,19 +1052,18 @@
                 <w:spacing w:val="0"/>
                 <w:position w:val="0"/>
                 <w:sz w:val="22"/>
-                <w:shd w:fill="auto" w:val="clear"/>
-              </w:rPr>
-            </w:pPr>
-            <w:r>
-              <w:rPr>
-                <w:rFonts w:ascii="Arial" w:hAnsi="Arial" w:cs="Arial" w:eastAsia="Arial"/>
-                <w:color w:val="000000"/>
-                <w:spacing w:val="0"/>
-                <w:position w:val="0"/>
-                <w:sz w:val="22"/>
-                <w:shd w:fill="auto" w:val="clear"/>
-              </w:rPr>
-              <w:t xml:space="preserve">I want to be able to insert documents onto myWall</w:t>
+              </w:rPr>
+            </w:pPr>
+            <w:r>
+              <w:rPr>
+                <w:rFonts w:ascii="Arial" w:hAnsi="Arial" w:cs="Arial" w:eastAsia="Arial"/>
+                <w:color w:val="000000"/>
+                <w:spacing w:val="0"/>
+                <w:position w:val="0"/>
+                <w:sz w:val="22"/>
+                <w:shd w:fill="auto" w:val="clear"/>
+              </w:rPr>
+              <w:t xml:space="preserve">As a user, I would like to upload an image to the SignalR whiteboard</w:t>
             </w:r>
           </w:p>
         </w:tc>
@@ -1107,7 +1092,6 @@
                 <w:spacing w:val="0"/>
                 <w:position w:val="0"/>
                 <w:sz w:val="22"/>
-                <w:shd w:fill="auto" w:val="clear"/>
               </w:rPr>
             </w:pPr>
             <w:r>
@@ -1125,48 +1109,48 @@
         </w:tc>
         <w:tc>
           <w:tcPr>
-            <w:tcW w:w="795" w:type="dxa"/>
-            <w:tcBorders>
-              <w:top w:val="single" w:color="000000" w:sz="8"/>
-              <w:left w:val="single" w:color="000000" w:sz="8"/>
-              <w:bottom w:val="single" w:color="000000" w:sz="8"/>
-              <w:right w:val="single" w:color="000000" w:sz="8"/>
-            </w:tcBorders>
-            <w:shd w:color="000000" w:fill="ffffff" w:val="clear"/>
-            <w:tcMar>
-              <w:left w:w="100" w:type="dxa"/>
-              <w:right w:w="100" w:type="dxa"/>
-            </w:tcMar>
-            <w:vAlign w:val="top"/>
-          </w:tcPr>
-          <w:p>
-            <w:pPr>
-              <w:spacing w:before="0" w:after="0" w:line="240"/>
-              <w:ind w:right="0" w:left="0" w:firstLine="0"/>
-              <w:jc w:val="left"/>
-              <w:rPr>
-                <w:spacing w:val="0"/>
-                <w:position w:val="0"/>
-                <w:sz w:val="22"/>
-                <w:shd w:fill="auto" w:val="clear"/>
-              </w:rPr>
-            </w:pPr>
-            <w:r>
-              <w:rPr>
-                <w:rFonts w:ascii="Arial" w:hAnsi="Arial" w:cs="Arial" w:eastAsia="Arial"/>
-                <w:color w:val="000000"/>
-                <w:spacing w:val="0"/>
-                <w:position w:val="0"/>
-                <w:sz w:val="22"/>
-                <w:shd w:fill="auto" w:val="clear"/>
-              </w:rPr>
-              <w:t xml:space="preserve">14</w:t>
-            </w:r>
-          </w:p>
-        </w:tc>
-        <w:tc>
-          <w:tcPr>
-            <w:tcW w:w="1275" w:type="dxa"/>
+            <w:tcW w:w="765" w:type="dxa"/>
+            <w:tcBorders>
+              <w:top w:val="single" w:color="000000" w:sz="8"/>
+              <w:left w:val="single" w:color="000000" w:sz="8"/>
+              <w:bottom w:val="single" w:color="000000" w:sz="8"/>
+              <w:right w:val="single" w:color="000000" w:sz="8"/>
+            </w:tcBorders>
+            <w:shd w:color="000000" w:fill="ffffff" w:val="clear"/>
+            <w:tcMar>
+              <w:left w:w="100" w:type="dxa"/>
+              <w:right w:w="100" w:type="dxa"/>
+            </w:tcMar>
+            <w:vAlign w:val="top"/>
+          </w:tcPr>
+          <w:p>
+            <w:pPr>
+              <w:spacing w:before="0" w:after="0" w:line="240"/>
+              <w:ind w:right="0" w:left="0" w:firstLine="0"/>
+              <w:jc w:val="left"/>
+              <w:rPr>
+                <w:spacing w:val="0"/>
+                <w:position w:val="0"/>
+                <w:sz w:val="22"/>
+              </w:rPr>
+            </w:pPr>
+            <w:r>
+              <w:rPr>
+                <w:rFonts w:ascii="Arial" w:hAnsi="Arial" w:cs="Arial" w:eastAsia="Arial"/>
+                <w:color w:val="000000"/>
+                <w:spacing w:val="0"/>
+                <w:position w:val="0"/>
+                <w:sz w:val="22"/>
+                <w:shd w:fill="auto" w:val="clear"/>
+              </w:rPr>
+              <w:t xml:space="preserve">20</w:t>
+            </w:r>
+          </w:p>
+        </w:tc>
+        <w:tc>
+          <w:tcPr>
+            <w:tcW w:w="1305" w:type="dxa"/>
+            <w:gridSpan w:val="2"/>
             <w:tcBorders>
               <w:top w:val="single" w:color="000000" w:sz="8"/>
               <w:left w:val="single" w:color="000000" w:sz="8"/>
@@ -1205,7 +1189,7 @@
         <w:tc>
           <w:tcPr>
             <w:tcW w:w="8805" w:type="dxa"/>
-            <w:gridSpan w:val="5"/>
+            <w:gridSpan w:val="6"/>
             <w:tcBorders>
               <w:top w:val="single" w:color="000000" w:sz="8"/>
               <w:left w:val="single" w:color="000000" w:sz="8"/>
@@ -1228,7 +1212,6 @@
                 <w:spacing w:val="0"/>
                 <w:position w:val="0"/>
                 <w:sz w:val="22"/>
-                <w:shd w:fill="auto" w:val="clear"/>
               </w:rPr>
             </w:pPr>
             <w:r>
@@ -1269,19 +1252,18 @@
                 <w:spacing w:val="0"/>
                 <w:position w:val="0"/>
                 <w:sz w:val="22"/>
-                <w:shd w:fill="auto" w:val="clear"/>
-              </w:rPr>
-            </w:pPr>
-            <w:r>
-              <w:rPr>
-                <w:rFonts w:ascii="Arial" w:hAnsi="Arial" w:cs="Arial" w:eastAsia="Arial"/>
-                <w:color w:val="000000"/>
-                <w:spacing w:val="0"/>
-                <w:position w:val="0"/>
-                <w:sz w:val="22"/>
-                <w:shd w:fill="auto" w:val="clear"/>
-              </w:rPr>
-              <w:t xml:space="preserve">33</w:t>
+              </w:rPr>
+            </w:pPr>
+            <w:r>
+              <w:rPr>
+                <w:rFonts w:ascii="Arial" w:hAnsi="Arial" w:cs="Arial" w:eastAsia="Arial"/>
+                <w:color w:val="000000"/>
+                <w:spacing w:val="0"/>
+                <w:position w:val="0"/>
+                <w:sz w:val="22"/>
+                <w:shd w:fill="auto" w:val="clear"/>
+              </w:rPr>
+              <w:t xml:space="preserve">45</w:t>
             </w:r>
           </w:p>
         </w:tc>
@@ -1409,7 +1391,6 @@
               <w:rPr>
                 <w:spacing w:val="0"/>
                 <w:position w:val="0"/>
-                <w:shd w:fill="auto" w:val="clear"/>
               </w:rPr>
             </w:pPr>
             <w:r>
@@ -1449,7 +1430,6 @@
               <w:rPr>
                 <w:spacing w:val="0"/>
                 <w:position w:val="0"/>
-                <w:shd w:fill="auto" w:val="clear"/>
               </w:rPr>
             </w:pPr>
             <w:r>
@@ -1489,7 +1469,6 @@
               <w:rPr>
                 <w:spacing w:val="0"/>
                 <w:position w:val="0"/>
-                <w:shd w:fill="auto" w:val="clear"/>
               </w:rPr>
             </w:pPr>
             <w:r>
@@ -1529,7 +1508,6 @@
               <w:rPr>
                 <w:spacing w:val="0"/>
                 <w:position w:val="0"/>
-                <w:shd w:fill="auto" w:val="clear"/>
               </w:rPr>
             </w:pPr>
             <w:r>
@@ -1569,7 +1547,6 @@
               <w:rPr>
                 <w:spacing w:val="0"/>
                 <w:position w:val="0"/>
-                <w:shd w:fill="auto" w:val="clear"/>
               </w:rPr>
             </w:pPr>
             <w:r>
@@ -1609,7 +1586,6 @@
               <w:rPr>
                 <w:spacing w:val="0"/>
                 <w:position w:val="0"/>
-                <w:shd w:fill="auto" w:val="clear"/>
               </w:rPr>
             </w:pPr>
             <w:r>
@@ -2251,7 +2227,6 @@
                 <w:spacing w:val="0"/>
                 <w:position w:val="0"/>
                 <w:sz w:val="22"/>
-                <w:shd w:fill="auto" w:val="clear"/>
               </w:rPr>
             </w:pPr>
             <w:r>

</xml_diff>